<commit_message>
this time just add some math word in the word file
</commit_message>
<xml_diff>
--- a/king.docx
+++ b/king.docx
@@ -11,11 +11,15 @@
       </w:r>
     </w:p>
     <w:p>
-      <w:pPr>
+      <w:r>
         <w:rPr>
           <w:rFonts w:hint="eastAsia"/>
         </w:rPr>
-      </w:pPr>
+        <w:t>1</w:t>
+      </w:r>
+      <w:r>
+        <w:t>23</w:t>
+      </w:r>
     </w:p>
     <w:sectPr>
       <w:pgSz w:w="11906" w:h="16838"/>
@@ -234,7 +238,7 @@
     <w:lsdException w:name="Table Web 2" w:semiHidden="1" w:unhideWhenUsed="1"/>
     <w:lsdException w:name="Table Web 3" w:semiHidden="1" w:unhideWhenUsed="1"/>
     <w:lsdException w:name="Balloon Text" w:semiHidden="1" w:unhideWhenUsed="1"/>
-    <w:lsdException w:name="Table Grid" w:semiHidden="1" w:uiPriority="59" w:unhideWhenUsed="1"/>
+    <w:lsdException w:name="Table Grid" w:uiPriority="59"/>
     <w:lsdException w:name="Table Theme" w:semiHidden="1" w:unhideWhenUsed="1"/>
     <w:lsdException w:name="Placeholder Text" w:semiHidden="1"/>
     <w:lsdException w:name="No Spacing" w:uiPriority="1" w:qFormat="1"/>

</xml_diff>

<commit_message>
just add something the twice time
</commit_message>
<xml_diff>
--- a/king.docx
+++ b/king.docx
@@ -21,6 +21,18 @@
         <w:t>23</w:t>
       </w:r>
     </w:p>
+    <w:p>
+      <w:r>
+        <w:rPr>
+          <w:rFonts w:hint="eastAsia"/>
+        </w:rPr>
+        <w:t>4</w:t>
+      </w:r>
+      <w:r>
+        <w:t>56</w:t>
+      </w:r>
+    </w:p>
+    <w:p/>
     <w:sectPr>
       <w:pgSz w:w="11906" w:h="16838"/>
       <w:pgMar w:top="1440" w:right="1800" w:bottom="1440" w:left="1800" w:header="851" w:footer="992" w:gutter="0"/>

</xml_diff>

<commit_message>
king.docx just jump to the last vision
</commit_message>
<xml_diff>
--- a/king.docx
+++ b/king.docx
@@ -11,28 +11,12 @@
       </w:r>
     </w:p>
     <w:p>
-      <w:r>
+      <w:pPr>
         <w:rPr>
           <w:rFonts w:hint="eastAsia"/>
         </w:rPr>
-        <w:t>1</w:t>
-      </w:r>
-      <w:r>
-        <w:t>23</w:t>
-      </w:r>
+      </w:pPr>
     </w:p>
-    <w:p>
-      <w:r>
-        <w:rPr>
-          <w:rFonts w:hint="eastAsia"/>
-        </w:rPr>
-        <w:t>4</w:t>
-      </w:r>
-      <w:r>
-        <w:t>56</w:t>
-      </w:r>
-    </w:p>
-    <w:p/>
     <w:sectPr>
       <w:pgSz w:w="11906" w:h="16838"/>
       <w:pgMar w:top="1440" w:right="1800" w:bottom="1440" w:left="1800" w:header="851" w:footer="992" w:gutter="0"/>
@@ -250,7 +234,7 @@
     <w:lsdException w:name="Table Web 2" w:semiHidden="1" w:unhideWhenUsed="1"/>
     <w:lsdException w:name="Table Web 3" w:semiHidden="1" w:unhideWhenUsed="1"/>
     <w:lsdException w:name="Balloon Text" w:semiHidden="1" w:unhideWhenUsed="1"/>
-    <w:lsdException w:name="Table Grid" w:uiPriority="59"/>
+    <w:lsdException w:name="Table Grid" w:semiHidden="1" w:uiPriority="59" w:unhideWhenUsed="1"/>
     <w:lsdException w:name="Table Theme" w:semiHidden="1" w:unhideWhenUsed="1"/>
     <w:lsdException w:name="Placeholder Text" w:semiHidden="1"/>
     <w:lsdException w:name="No Spacing" w:uiPriority="1" w:qFormat="1"/>

</xml_diff>